<commit_message>
Nekton updated Reports and stats outputs 4-9-24
</commit_message>
<xml_diff>
--- a/Nekton/output/Nekton_SpeciesRichness_Report.docx
+++ b/Nekton/output/Nekton_SpeciesRichness_Report.docx
@@ -57,19 +57,19 @@
         <w:t xml:space="preserve"> </w:t>
       </w:r>
       <w:r>
-        <w:t xml:space="preserve">23</w:t>
+        <w:t xml:space="preserve">09</w:t>
       </w:r>
       <w:r>
         <w:t xml:space="preserve"> </w:t>
       </w:r>
       <w:r>
-        <w:t xml:space="preserve">June,</w:t>
+        <w:t xml:space="preserve">April,</w:t>
       </w:r>
       <w:r>
         <w:t xml:space="preserve"> </w:t>
       </w:r>
       <w:r>
-        <w:t xml:space="preserve">2023</w:t>
+        <w:t xml:space="preserve">2024</w:t>
       </w:r>
     </w:p>
     <w:sdt>
@@ -692,7 +692,7 @@
           <w:bCs/>
           <w:b/>
         </w:rPr>
-        <w:t xml:space="preserve">All_NEKTON_Parameters-2023-Jun-05.txt</w:t>
+        <w:t xml:space="preserve">All_NEKTON_Parameters-2024-Mar-27.txt</w:t>
       </w:r>
     </w:p>
     <w:p>
@@ -945,7 +945,7 @@
         <w:rPr>
           <w:rStyle w:val="VerbatimChar"/>
         </w:rPr>
-        <w:t xml:space="preserve">## All_NEKTON_Parameters-2023-Jun-05.txt</w:t>
+        <w:t xml:space="preserve">## All_NEKTON_Parameters-2024-Mar-27.txt</w:t>
       </w:r>
     </w:p>
     <w:bookmarkEnd w:id="27"/>
@@ -1274,7 +1274,7 @@
         <w:rPr>
           <w:rStyle w:val="NormalTok"/>
         </w:rPr>
-        <w:t xml:space="preserve"> (param_name</w:t>
+        <w:t xml:space="preserve">(param_name</w:t>
       </w:r>
       <w:r>
         <w:rPr>
@@ -1286,7 +1286,7 @@
         <w:rPr>
           <w:rStyle w:val="StringTok"/>
         </w:rPr>
-        <w:t xml:space="preserve">"Presence"</w:t>
+        <w:t xml:space="preserve">"Presence/Absence"</w:t>
       </w:r>
       <w:r>
         <w:rPr>
@@ -1301,7 +1301,7 @@
         <w:rPr>
           <w:rStyle w:val="NormalTok"/>
         </w:rPr>
-        <w:t xml:space="preserve">         parameter </w:t>
+        <w:t xml:space="preserve">  parameter </w:t>
       </w:r>
       <w:r>
         <w:rPr>
@@ -1328,7 +1328,7 @@
         <w:rPr>
           <w:rStyle w:val="NormalTok"/>
         </w:rPr>
-        <w:t xml:space="preserve">      }</w:t>
+        <w:t xml:space="preserve">}</w:t>
       </w:r>
       <w:r>
         <w:br/>
@@ -12763,7 +12763,7 @@
               <a:graphicData uri="http://schemas.openxmlformats.org/drawingml/2006/picture">
                 <pic:pic>
                   <pic:nvPicPr>
-                    <pic:cNvPr descr="C:\Users\jepanzik\Box\R%20Projects\SEACAR_Trend_Analyses\Nekton\output\Nekton_SpeciesRichness_Report_files/figure-latex/SpeciesRichPlot-1.png" id="35" name="Picture"/>
+                    <pic:cNvPr descr="C:\Users\Hill_T\Desktop\SEACAR%20GitHub\SEACAR_Trend_Analyses\Nekton\output\Nekton_SpeciesRichness_Report_files/figure-latex/SpeciesRichPlot-1.png" id="35" name="Picture"/>
                     <pic:cNvPicPr>
                       <a:picLocks noChangeArrowheads="1" noChangeAspect="1"/>
                     </pic:cNvPicPr>
@@ -12810,7 +12810,7 @@
               <a:graphicData uri="http://schemas.openxmlformats.org/drawingml/2006/picture">
                 <pic:pic>
                   <pic:nvPicPr>
-                    <pic:cNvPr descr="C:\Users\jepanzik\Box\R%20Projects\SEACAR_Trend_Analyses\Nekton\output\Nekton_SpeciesRichness_Report_files/figure-latex/SpeciesRichPlot-2.png" id="38" name="Picture"/>
+                    <pic:cNvPr descr="C:\Users\Hill_T\Desktop\SEACAR%20GitHub\SEACAR_Trend_Analyses\Nekton\output\Nekton_SpeciesRichness_Report_files/figure-latex/SpeciesRichPlot-2.png" id="38" name="Picture"/>
                     <pic:cNvPicPr>
                       <a:picLocks noChangeArrowheads="1" noChangeAspect="1"/>
                     </pic:cNvPicPr>
@@ -12857,7 +12857,7 @@
               <a:graphicData uri="http://schemas.openxmlformats.org/drawingml/2006/picture">
                 <pic:pic>
                   <pic:nvPicPr>
-                    <pic:cNvPr descr="C:\Users\jepanzik\Box\R%20Projects\SEACAR_Trend_Analyses\Nekton\output\Nekton_SpeciesRichness_Report_files/figure-latex/SpeciesRichPlot-3.png" id="41" name="Picture"/>
+                    <pic:cNvPr descr="C:\Users\Hill_T\Desktop\SEACAR%20GitHub\SEACAR_Trend_Analyses\Nekton\output\Nekton_SpeciesRichness_Report_files/figure-latex/SpeciesRichPlot-3.png" id="41" name="Picture"/>
                     <pic:cNvPicPr>
                       <a:picLocks noChangeArrowheads="1" noChangeAspect="1"/>
                     </pic:cNvPicPr>
@@ -12904,7 +12904,7 @@
               <a:graphicData uri="http://schemas.openxmlformats.org/drawingml/2006/picture">
                 <pic:pic>
                   <pic:nvPicPr>
-                    <pic:cNvPr descr="C:\Users\jepanzik\Box\R%20Projects\SEACAR_Trend_Analyses\Nekton\output\Nekton_SpeciesRichness_Report_files/figure-latex/SpeciesRichPlot-4.png" id="44" name="Picture"/>
+                    <pic:cNvPr descr="C:\Users\Hill_T\Desktop\SEACAR%20GitHub\SEACAR_Trend_Analyses\Nekton\output\Nekton_SpeciesRichness_Report_files/figure-latex/SpeciesRichPlot-4.png" id="44" name="Picture"/>
                     <pic:cNvPicPr>
                       <a:picLocks noChangeArrowheads="1" noChangeAspect="1"/>
                     </pic:cNvPicPr>
@@ -12951,7 +12951,7 @@
               <a:graphicData uri="http://schemas.openxmlformats.org/drawingml/2006/picture">
                 <pic:pic>
                   <pic:nvPicPr>
-                    <pic:cNvPr descr="C:\Users\jepanzik\Box\R%20Projects\SEACAR_Trend_Analyses\Nekton\output\Nekton_SpeciesRichness_Report_files/figure-latex/SpeciesRichPlot-5.png" id="47" name="Picture"/>
+                    <pic:cNvPr descr="C:\Users\Hill_T\Desktop\SEACAR%20GitHub\SEACAR_Trend_Analyses\Nekton\output\Nekton_SpeciesRichness_Report_files/figure-latex/SpeciesRichPlot-5.png" id="47" name="Picture"/>
                     <pic:cNvPicPr>
                       <a:picLocks noChangeArrowheads="1" noChangeAspect="1"/>
                     </pic:cNvPicPr>
@@ -12998,7 +12998,7 @@
               <a:graphicData uri="http://schemas.openxmlformats.org/drawingml/2006/picture">
                 <pic:pic>
                   <pic:nvPicPr>
-                    <pic:cNvPr descr="C:\Users\jepanzik\Box\R%20Projects\SEACAR_Trend_Analyses\Nekton\output\Nekton_SpeciesRichness_Report_files/figure-latex/SpeciesRichPlot-6.png" id="50" name="Picture"/>
+                    <pic:cNvPr descr="C:\Users\Hill_T\Desktop\SEACAR%20GitHub\SEACAR_Trend_Analyses\Nekton\output\Nekton_SpeciesRichness_Report_files/figure-latex/SpeciesRichPlot-6.png" id="50" name="Picture"/>
                     <pic:cNvPicPr>
                       <a:picLocks noChangeArrowheads="1" noChangeAspect="1"/>
                     </pic:cNvPicPr>
@@ -13045,7 +13045,7 @@
               <a:graphicData uri="http://schemas.openxmlformats.org/drawingml/2006/picture">
                 <pic:pic>
                   <pic:nvPicPr>
-                    <pic:cNvPr descr="C:\Users\jepanzik\Box\R%20Projects\SEACAR_Trend_Analyses\Nekton\output\Nekton_SpeciesRichness_Report_files/figure-latex/SpeciesRichPlot-7.png" id="53" name="Picture"/>
+                    <pic:cNvPr descr="C:\Users\Hill_T\Desktop\SEACAR%20GitHub\SEACAR_Trend_Analyses\Nekton\output\Nekton_SpeciesRichness_Report_files/figure-latex/SpeciesRichPlot-7.png" id="53" name="Picture"/>
                     <pic:cNvPicPr>
                       <a:picLocks noChangeArrowheads="1" noChangeAspect="1"/>
                     </pic:cNvPicPr>
@@ -13092,7 +13092,7 @@
               <a:graphicData uri="http://schemas.openxmlformats.org/drawingml/2006/picture">
                 <pic:pic>
                   <pic:nvPicPr>
-                    <pic:cNvPr descr="C:\Users\jepanzik\Box\R%20Projects\SEACAR_Trend_Analyses\Nekton\output\Nekton_SpeciesRichness_Report_files/figure-latex/SpeciesRichPlot-8.png" id="56" name="Picture"/>
+                    <pic:cNvPr descr="C:\Users\Hill_T\Desktop\SEACAR%20GitHub\SEACAR_Trend_Analyses\Nekton\output\Nekton_SpeciesRichness_Report_files/figure-latex/SpeciesRichPlot-8.png" id="56" name="Picture"/>
                     <pic:cNvPicPr>
                       <a:picLocks noChangeArrowheads="1" noChangeAspect="1"/>
                     </pic:cNvPicPr>
@@ -13139,7 +13139,7 @@
               <a:graphicData uri="http://schemas.openxmlformats.org/drawingml/2006/picture">
                 <pic:pic>
                   <pic:nvPicPr>
-                    <pic:cNvPr descr="C:\Users\jepanzik\Box\R%20Projects\SEACAR_Trend_Analyses\Nekton\output\Nekton_SpeciesRichness_Report_files/figure-latex/SpeciesRichPlot-9.png" id="59" name="Picture"/>
+                    <pic:cNvPr descr="C:\Users\Hill_T\Desktop\SEACAR%20GitHub\SEACAR_Trend_Analyses\Nekton\output\Nekton_SpeciesRichness_Report_files/figure-latex/SpeciesRichPlot-9.png" id="59" name="Picture"/>
                     <pic:cNvPicPr>
                       <a:picLocks noChangeArrowheads="1" noChangeAspect="1"/>
                     </pic:cNvPicPr>
@@ -13186,7 +13186,7 @@
               <a:graphicData uri="http://schemas.openxmlformats.org/drawingml/2006/picture">
                 <pic:pic>
                   <pic:nvPicPr>
-                    <pic:cNvPr descr="C:\Users\jepanzik\Box\R%20Projects\SEACAR_Trend_Analyses\Nekton\output\Nekton_SpeciesRichness_Report_files/figure-latex/SpeciesRichPlot-10.png" id="62" name="Picture"/>
+                    <pic:cNvPr descr="C:\Users\Hill_T\Desktop\SEACAR%20GitHub\SEACAR_Trend_Analyses\Nekton\output\Nekton_SpeciesRichness_Report_files/figure-latex/SpeciesRichPlot-10.png" id="62" name="Picture"/>
                     <pic:cNvPicPr>
                       <a:picLocks noChangeArrowheads="1" noChangeAspect="1"/>
                     </pic:cNvPicPr>
@@ -13233,7 +13233,7 @@
               <a:graphicData uri="http://schemas.openxmlformats.org/drawingml/2006/picture">
                 <pic:pic>
                   <pic:nvPicPr>
-                    <pic:cNvPr descr="C:\Users\jepanzik\Box\R%20Projects\SEACAR_Trend_Analyses\Nekton\output\Nekton_SpeciesRichness_Report_files/figure-latex/SpeciesRichPlot-11.png" id="65" name="Picture"/>
+                    <pic:cNvPr descr="C:\Users\Hill_T\Desktop\SEACAR%20GitHub\SEACAR_Trend_Analyses\Nekton\output\Nekton_SpeciesRichness_Report_files/figure-latex/SpeciesRichPlot-11.png" id="65" name="Picture"/>
                     <pic:cNvPicPr>
                       <a:picLocks noChangeArrowheads="1" noChangeAspect="1"/>
                     </pic:cNvPicPr>
@@ -13278,7 +13278,7 @@
               <a:graphicData uri="http://schemas.openxmlformats.org/drawingml/2006/picture">
                 <pic:pic>
                   <pic:nvPicPr>
-                    <pic:cNvPr descr="C:\Users\jepanzik\Box\R%20Projects\SEACAR_Trend_Analyses\Nekton\output\Nekton_SpeciesRichness_Report_files/figure-latex/SpeciesRichPlot-12.png" id="68" name="Picture"/>
+                    <pic:cNvPr descr="C:\Users\Hill_T\Desktop\SEACAR%20GitHub\SEACAR_Trend_Analyses\Nekton\output\Nekton_SpeciesRichness_Report_files/figure-latex/SpeciesRichPlot-12.png" id="68" name="Picture"/>
                     <pic:cNvPicPr>
                       <a:picLocks noChangeArrowheads="1" noChangeAspect="1"/>
                     </pic:cNvPicPr>
@@ -14296,7 +14296,7 @@
     <w:name w:val="ConstantTok"/>
     <w:basedOn w:val="VerbatimChar"/>
     <w:rPr>
-      <w:color w:val="000000"/>
+      <w:color w:val="8f5902"/>
       <w:shd w:val="clear" w:fill="f8f8f8"/>
     </w:rPr>
   </w:style>
@@ -14312,8 +14312,9 @@
     <w:name w:val="SpecialCharTok"/>
     <w:basedOn w:val="VerbatimChar"/>
     <w:rPr>
-      <w:color w:val="000000"/>
+      <w:color w:val="ce5c00"/>
       <w:shd w:val="clear" w:fill="f8f8f8"/>
+      <w:b/>
     </w:rPr>
   </w:style>
   <w:style w:type="character" w:customStyle="1" w:styleId="StringTok">
@@ -14398,8 +14399,9 @@
     <w:name w:val="FunctionTok"/>
     <w:basedOn w:val="VerbatimChar"/>
     <w:rPr>
-      <w:color w:val="000000"/>
+      <w:color w:val="204a87"/>
       <w:shd w:val="clear" w:fill="f8f8f8"/>
+      <w:b/>
     </w:rPr>
   </w:style>
   <w:style w:type="character" w:customStyle="1" w:styleId="VariableTok">
@@ -14455,7 +14457,7 @@
     <w:name w:val="AttributeTok"/>
     <w:basedOn w:val="VerbatimChar"/>
     <w:rPr>
-      <w:color w:val="c4a000"/>
+      <w:color w:val="204a87"/>
       <w:shd w:val="clear" w:fill="f8f8f8"/>
     </w:rPr>
   </w:style>

</xml_diff>